<commit_message>
Updated to apply with the Houston Astros.
</commit_message>
<xml_diff>
--- a/resumes/Syd Polk with Baseball.docx
+++ b/resumes/Syd Polk with Baseball.docx
@@ -778,18 +778,7 @@
           <w:szCs w:val="22"/>
           <w:lang w:eastAsia="ar-SA"/>
         </w:rPr>
-        <w:t xml:space="preserve"> APIs serving job search data to Indeed’s mobile applications and other </w:t>
-      </w:r>
-      <w:proofErr w:type="spellStart"/>
-      <w:r>
-        <w:rPr>
-          <w:rFonts w:ascii="Arial" w:hAnsi="Arial"/>
-          <w:color w:val="000000"/>
-          <w:sz w:val="18"/>
-          <w:szCs w:val="22"/>
-          <w:lang w:eastAsia="ar-SA"/>
-        </w:rPr>
-        <w:t>clients.</w:t>
+        <w:t xml:space="preserve"> APIs serving job search data to Indeed’s mobile applications and other clients.</w:t>
       </w:r>
     </w:p>
     <w:p>
@@ -811,16 +800,37 @@
           <w:lang w:eastAsia="ar-SA"/>
         </w:rPr>
       </w:pPr>
-      <w:proofErr w:type="spellEnd"/>
-      <w:r>
-        <w:rPr>
-          <w:rFonts w:ascii="Arial" w:hAnsi="Arial"/>
-          <w:color w:val="000000"/>
-          <w:sz w:val="18"/>
-          <w:szCs w:val="22"/>
-          <w:lang w:eastAsia="ar-SA"/>
-        </w:rPr>
-        <w:t>Design and develop features, including infrastructure and testing, for Indeed’s main website, www.indeed.com.</w:t>
+      <w:r>
+        <w:rPr>
+          <w:rFonts w:ascii="Arial" w:hAnsi="Arial"/>
+          <w:color w:val="000000"/>
+          <w:sz w:val="18"/>
+          <w:szCs w:val="22"/>
+          <w:lang w:eastAsia="ar-SA"/>
+        </w:rPr>
+        <w:t xml:space="preserve">Design and develop features, including infrastructure and testing, for Indeed’s main website, </w:t>
+      </w:r>
+      <w:hyperlink r:id="rId6" w:history="1">
+        <w:r>
+          <w:rPr>
+            <w:rStyle w:val="Hyperlink"/>
+            <w:rFonts w:ascii="Arial" w:hAnsi="Arial"/>
+            <w:sz w:val="18"/>
+            <w:szCs w:val="22"/>
+            <w:lang w:eastAsia="ar-SA"/>
+          </w:rPr>
+          <w:t>www.indeed.com</w:t>
+        </w:r>
+      </w:hyperlink>
+      <w:r>
+        <w:rPr>
+          <w:rFonts w:ascii="Arial" w:hAnsi="Arial"/>
+          <w:color w:val="000000"/>
+          <w:sz w:val="18"/>
+          <w:szCs w:val="22"/>
+          <w:lang w:eastAsia="ar-SA"/>
+        </w:rPr>
+        <w:t>.</w:t>
       </w:r>
     </w:p>
     <w:p>
@@ -885,110 +895,6 @@
     </w:p>
     <w:p>
       <w:pPr>
-        <w:tabs>
-          <w:tab w:val="left" w:pos="-720"/>
-        </w:tabs>
-        <w:ind w:right="-720"/>
-        <w:rPr>
-          <w:rFonts w:ascii="Arial" w:hAnsi="Arial"/>
-          <w:b/>
-          <w:color w:val="000000"/>
-          <w:sz w:val="18"/>
-          <w:szCs w:val="22"/>
-          <w:lang w:eastAsia="ar-SA"/>
-        </w:rPr>
-      </w:pPr>
-    </w:p>
-    <w:p>
-      <w:pPr>
-        <w:tabs>
-          <w:tab w:val="left" w:pos="-720"/>
-        </w:tabs>
-        <w:ind w:right="-720"/>
-        <w:rPr>
-          <w:rFonts w:ascii="Arial" w:hAnsi="Arial"/>
-          <w:b/>
-          <w:color w:val="000000"/>
-          <w:sz w:val="18"/>
-          <w:szCs w:val="22"/>
-          <w:lang w:eastAsia="ar-SA"/>
-        </w:rPr>
-      </w:pPr>
-      <w:r>
-        <w:rPr>
-          <w:rFonts w:ascii="Arial" w:hAnsi="Arial"/>
-          <w:b/>
-          <w:color w:val="000000"/>
-          <w:sz w:val="18"/>
-          <w:szCs w:val="22"/>
-          <w:lang w:eastAsia="ar-SA"/>
-        </w:rPr>
-        <w:t>Mozilla, Inc., Mountain View, CA</w:t>
-      </w:r>
-    </w:p>
-    <w:p>
-      <w:pPr>
-        <w:tabs>
-          <w:tab w:val="left" w:pos="-720"/>
-        </w:tabs>
-        <w:ind w:right="-720"/>
-        <w:rPr>
-          <w:rFonts w:ascii="Arial" w:hAnsi="Arial"/>
-          <w:color w:val="000000"/>
-          <w:sz w:val="18"/>
-          <w:szCs w:val="22"/>
-          <w:lang w:eastAsia="ar-SA"/>
-        </w:rPr>
-      </w:pPr>
-      <w:r>
-        <w:rPr>
-          <w:rFonts w:ascii="Arial" w:hAnsi="Arial"/>
-          <w:b/>
-          <w:color w:val="000000"/>
-          <w:sz w:val="18"/>
-          <w:szCs w:val="22"/>
-          <w:lang w:eastAsia="ar-SA"/>
-        </w:rPr>
-        <w:t xml:space="preserve">Technical Lead, Platform QA, </w:t>
-      </w:r>
-      <w:r>
-        <w:rPr>
-          <w:rFonts w:ascii="Arial" w:hAnsi="Arial"/>
-          <w:color w:val="000000"/>
-          <w:sz w:val="18"/>
-          <w:szCs w:val="22"/>
-          <w:lang w:eastAsia="ar-SA"/>
-        </w:rPr>
-        <w:t>April 2014-</w:t>
-      </w:r>
-      <w:r>
-        <w:rPr>
-          <w:rFonts w:ascii="Arial" w:hAnsi="Arial"/>
-          <w:color w:val="000000"/>
-          <w:sz w:val="18"/>
-          <w:szCs w:val="22"/>
-          <w:lang w:eastAsia="ar-SA"/>
-        </w:rPr>
-        <w:t>April 2016</w:t>
-      </w:r>
-    </w:p>
-    <w:p>
-      <w:pPr>
-        <w:tabs>
-          <w:tab w:val="left" w:pos="-720"/>
-        </w:tabs>
-        <w:ind w:right="-720"/>
-        <w:rPr>
-          <w:rFonts w:ascii="Arial" w:hAnsi="Arial"/>
-          <w:color w:val="000000"/>
-          <w:sz w:val="18"/>
-          <w:szCs w:val="22"/>
-          <w:lang w:eastAsia="ar-SA"/>
-        </w:rPr>
-      </w:pPr>
-    </w:p>
-    <w:p>
-      <w:pPr>
         <w:pStyle w:val="ListParagraph"/>
         <w:numPr>
           <w:ilvl w:val="0"/>
@@ -1014,8 +920,112 @@
           <w:szCs w:val="22"/>
           <w:lang w:eastAsia="ar-SA"/>
         </w:rPr>
-        <w:t>Worked with cross-functional team to define multiple-machine testing strategy.</w:t>
-      </w:r>
+        <w:t>Design and develop for now deprecate Indeed Crowd, a Django-based application that paid recruiters prizes for matching job seekers and employers.</w:t>
+      </w:r>
+    </w:p>
+    <w:p>
+      <w:pPr>
+        <w:tabs>
+          <w:tab w:val="left" w:pos="-720"/>
+        </w:tabs>
+        <w:ind w:right="-720"/>
+        <w:rPr>
+          <w:rFonts w:ascii="Arial" w:hAnsi="Arial"/>
+          <w:b/>
+          <w:color w:val="000000"/>
+          <w:sz w:val="18"/>
+          <w:szCs w:val="22"/>
+          <w:lang w:eastAsia="ar-SA"/>
+        </w:rPr>
+      </w:pPr>
+    </w:p>
+    <w:p>
+      <w:pPr>
+        <w:tabs>
+          <w:tab w:val="left" w:pos="-720"/>
+        </w:tabs>
+        <w:ind w:right="-720"/>
+        <w:rPr>
+          <w:rFonts w:ascii="Arial" w:hAnsi="Arial"/>
+          <w:b/>
+          <w:color w:val="000000"/>
+          <w:sz w:val="18"/>
+          <w:szCs w:val="22"/>
+          <w:lang w:eastAsia="ar-SA"/>
+        </w:rPr>
+      </w:pPr>
+      <w:r>
+        <w:rPr>
+          <w:rFonts w:ascii="Arial" w:hAnsi="Arial"/>
+          <w:b/>
+          <w:color w:val="000000"/>
+          <w:sz w:val="18"/>
+          <w:szCs w:val="22"/>
+          <w:lang w:eastAsia="ar-SA"/>
+        </w:rPr>
+        <w:t>Mozilla, Inc., Mountain View, CA</w:t>
+      </w:r>
+    </w:p>
+    <w:p>
+      <w:pPr>
+        <w:tabs>
+          <w:tab w:val="left" w:pos="-720"/>
+        </w:tabs>
+        <w:ind w:right="-720"/>
+        <w:rPr>
+          <w:rFonts w:ascii="Arial" w:hAnsi="Arial"/>
+          <w:color w:val="000000"/>
+          <w:sz w:val="18"/>
+          <w:szCs w:val="22"/>
+          <w:lang w:eastAsia="ar-SA"/>
+        </w:rPr>
+      </w:pPr>
+      <w:r>
+        <w:rPr>
+          <w:rFonts w:ascii="Arial" w:hAnsi="Arial"/>
+          <w:b/>
+          <w:color w:val="000000"/>
+          <w:sz w:val="18"/>
+          <w:szCs w:val="22"/>
+          <w:lang w:eastAsia="ar-SA"/>
+        </w:rPr>
+        <w:t xml:space="preserve">Technical Lead, Platform QA, </w:t>
+      </w:r>
+      <w:r>
+        <w:rPr>
+          <w:rFonts w:ascii="Arial" w:hAnsi="Arial"/>
+          <w:color w:val="000000"/>
+          <w:sz w:val="18"/>
+          <w:szCs w:val="22"/>
+          <w:lang w:eastAsia="ar-SA"/>
+        </w:rPr>
+        <w:t>April 2014-</w:t>
+      </w:r>
+      <w:r>
+        <w:rPr>
+          <w:rFonts w:ascii="Arial" w:hAnsi="Arial"/>
+          <w:color w:val="000000"/>
+          <w:sz w:val="18"/>
+          <w:szCs w:val="22"/>
+          <w:lang w:eastAsia="ar-SA"/>
+        </w:rPr>
+        <w:t>April 2016</w:t>
+      </w:r>
+    </w:p>
+    <w:p>
+      <w:pPr>
+        <w:tabs>
+          <w:tab w:val="left" w:pos="-720"/>
+        </w:tabs>
+        <w:ind w:right="-720"/>
+        <w:rPr>
+          <w:rFonts w:ascii="Arial" w:hAnsi="Arial"/>
+          <w:color w:val="000000"/>
+          <w:sz w:val="18"/>
+          <w:szCs w:val="22"/>
+          <w:lang w:eastAsia="ar-SA"/>
+        </w:rPr>
+      </w:pPr>
     </w:p>
     <w:p>
       <w:pPr>
@@ -1044,17 +1054,7 @@
           <w:szCs w:val="22"/>
           <w:lang w:eastAsia="ar-SA"/>
         </w:rPr>
-        <w:t>Built infrastructure for multi-machi</w:t>
-      </w:r>
-      <w:r>
-        <w:rPr>
-          <w:rFonts w:ascii="Arial" w:hAnsi="Arial"/>
-          <w:color w:val="000000"/>
-          <w:sz w:val="18"/>
-          <w:szCs w:val="22"/>
-          <w:lang w:eastAsia="ar-SA"/>
-        </w:rPr>
-        <w:t>ne testing of WebRTC technology.</w:t>
+        <w:t>Worked with cross-functional team to define multiple-machine testing strategy.</w:t>
       </w:r>
     </w:p>
     <w:p>
@@ -1084,6 +1084,46 @@
           <w:szCs w:val="22"/>
           <w:lang w:eastAsia="ar-SA"/>
         </w:rPr>
+        <w:t>Built infrastructure for multi-machi</w:t>
+      </w:r>
+      <w:r>
+        <w:rPr>
+          <w:rFonts w:ascii="Arial" w:hAnsi="Arial"/>
+          <w:color w:val="000000"/>
+          <w:sz w:val="18"/>
+          <w:szCs w:val="22"/>
+          <w:lang w:eastAsia="ar-SA"/>
+        </w:rPr>
+        <w:t>ne testing of WebRTC technology.</w:t>
+      </w:r>
+    </w:p>
+    <w:p>
+      <w:pPr>
+        <w:pStyle w:val="ListParagraph"/>
+        <w:numPr>
+          <w:ilvl w:val="0"/>
+          <w:numId w:val="10"/>
+        </w:numPr>
+        <w:tabs>
+          <w:tab w:val="left" w:pos="-720"/>
+        </w:tabs>
+        <w:ind w:right="-720"/>
+        <w:rPr>
+          <w:rFonts w:ascii="Arial" w:hAnsi="Arial"/>
+          <w:color w:val="000000"/>
+          <w:sz w:val="18"/>
+          <w:szCs w:val="22"/>
+          <w:lang w:eastAsia="ar-SA"/>
+        </w:rPr>
+      </w:pPr>
+      <w:r>
+        <w:rPr>
+          <w:rFonts w:ascii="Arial" w:hAnsi="Arial"/>
+          <w:color w:val="000000"/>
+          <w:sz w:val="18"/>
+          <w:szCs w:val="22"/>
+          <w:lang w:eastAsia="ar-SA"/>
+        </w:rPr>
         <w:t>Developed tests for Firefox video playback API, testing MSE and EME for specific video content providers, exposing numerous bugs.</w:t>
       </w:r>
     </w:p>
@@ -1622,8 +1662,6 @@
           <w:lang w:eastAsia="ar-SA"/>
         </w:rPr>
       </w:pPr>
-      <w:bookmarkStart w:id="0" w:name="_GoBack"/>
-      <w:bookmarkEnd w:id="0"/>
       <w:r>
         <w:rPr>
           <w:rFonts w:ascii="Arial" w:hAnsi="Arial"/>
@@ -3372,7 +3410,7 @@
           <w:szCs w:val="18"/>
           <w:lang w:eastAsia="ar-SA"/>
         </w:rPr>
-        <w:t xml:space="preserve">Objective C, </w:t>
+        <w:t>Java</w:t>
       </w:r>
       <w:r>
         <w:rPr>
@@ -3382,7 +3420,7 @@
           <w:szCs w:val="18"/>
           <w:lang w:eastAsia="ar-SA"/>
         </w:rPr>
-        <w:t xml:space="preserve">Swift, </w:t>
+        <w:t>, Python, Spring</w:t>
       </w:r>
       <w:r>
         <w:rPr>
@@ -3392,7 +3430,7 @@
           <w:szCs w:val="18"/>
           <w:lang w:eastAsia="ar-SA"/>
         </w:rPr>
-        <w:t>Java</w:t>
+        <w:t>. Graph QL, REST,</w:t>
       </w:r>
       <w:r>
         <w:rPr>
@@ -3402,7 +3440,7 @@
           <w:szCs w:val="18"/>
           <w:lang w:eastAsia="ar-SA"/>
         </w:rPr>
-        <w:t xml:space="preserve">, Python, Spring, </w:t>
+        <w:t xml:space="preserve"> </w:t>
       </w:r>
       <w:proofErr w:type="spellStart"/>
       <w:r>
@@ -3413,6 +3451,38 @@
           <w:szCs w:val="18"/>
           <w:lang w:eastAsia="ar-SA"/>
         </w:rPr>
+        <w:t>Swift,</w:t>
+      </w:r>
+      <w:r>
+        <w:rPr>
+          <w:rFonts w:ascii="Arial" w:hAnsi="Arial"/>
+          <w:color w:val="000000"/>
+          <w:sz w:val="18"/>
+          <w:szCs w:val="18"/>
+          <w:lang w:eastAsia="ar-SA"/>
+        </w:rPr>
+        <w:t>Objective</w:t>
+      </w:r>
+      <w:proofErr w:type="spellEnd"/>
+      <w:r>
+        <w:rPr>
+          <w:rFonts w:ascii="Arial" w:hAnsi="Arial"/>
+          <w:color w:val="000000"/>
+          <w:sz w:val="18"/>
+          <w:szCs w:val="18"/>
+          <w:lang w:eastAsia="ar-SA"/>
+        </w:rPr>
+        <w:t xml:space="preserve"> C, </w:t>
+      </w:r>
+      <w:proofErr w:type="spellStart"/>
+      <w:r>
+        <w:rPr>
+          <w:rFonts w:ascii="Arial" w:hAnsi="Arial"/>
+          <w:color w:val="000000"/>
+          <w:sz w:val="18"/>
+          <w:szCs w:val="18"/>
+          <w:lang w:eastAsia="ar-SA"/>
+        </w:rPr>
         <w:t>Javascript</w:t>
       </w:r>
       <w:proofErr w:type="spellEnd"/>
@@ -3644,8 +3714,10 @@
           <w:szCs w:val="18"/>
           <w:lang w:eastAsia="ar-SA"/>
         </w:rPr>
-        <w:t>, Marionette</w:t>
-      </w:r>
+        <w:t xml:space="preserve">, </w:t>
+      </w:r>
+      <w:bookmarkStart w:id="0" w:name="_GoBack"/>
+      <w:bookmarkEnd w:id="0"/>
       <w:r>
         <w:rPr>
           <w:rFonts w:ascii="Arial" w:hAnsi="Arial"/>
@@ -3654,7 +3726,7 @@
           <w:szCs w:val="18"/>
           <w:lang w:eastAsia="ar-SA"/>
         </w:rPr>
-        <w:t>, hobo, MongoDB</w:t>
+        <w:t>MongoDB</w:t>
       </w:r>
     </w:p>
     <w:p>
@@ -3825,7 +3897,7 @@
         <w:rFonts w:ascii="Symbol" w:hAnsi="Symbol" w:hint="default"/>
       </w:rPr>
     </w:lvl>
-    <w:lvl w:ilvl="1" w:tplc="04090003" w:tentative="1">
+    <w:lvl w:ilvl="1" w:tplc="04090003">
       <w:start w:val="1"/>
       <w:numFmt w:val="bullet"/>
       <w:lvlText w:val="o"/>
@@ -4858,6 +4930,16 @@
       <w:u w:val="single"/>
     </w:rPr>
   </w:style>
+  <w:style w:type="character" w:styleId="UnresolvedMention">
+    <w:name w:val="Unresolved Mention"/>
+    <w:basedOn w:val="DefaultParagraphFont"/>
+    <w:uiPriority w:val="99"/>
+    <w:rsid w:val="000E0874"/>
+    <w:rPr>
+      <w:color w:val="605E5C"/>
+      <w:shd w:val="clear" w:color="auto" w:fill="E1DFDD"/>
+    </w:rPr>
+  </w:style>
 </w:styles>
 </file>
 

</xml_diff>

<commit_message>
Updated sometime. Pushing this before making a change.
</commit_message>
<xml_diff>
--- a/resumes/Syd Polk with Baseball.docx
+++ b/resumes/Syd Polk with Baseball.docx
@@ -795,29 +795,7 @@
           <w:szCs w:val="22"/>
           <w:lang w:eastAsia="ar-SA"/>
         </w:rPr>
-        <w:t xml:space="preserve"> Microservices developed are serving more than 1 </w:t>
-      </w:r>
-      <w:proofErr w:type="gramStart"/>
-      <w:r>
-        <w:rPr>
-          <w:rFonts w:ascii="Arial" w:hAnsi="Arial"/>
-          <w:color w:val="000000"/>
-          <w:sz w:val="18"/>
-          <w:szCs w:val="22"/>
-          <w:lang w:eastAsia="ar-SA"/>
-        </w:rPr>
-        <w:t>millions</w:t>
-      </w:r>
-      <w:proofErr w:type="gramEnd"/>
-      <w:r>
-        <w:rPr>
-          <w:rFonts w:ascii="Arial" w:hAnsi="Arial"/>
-          <w:color w:val="000000"/>
-          <w:sz w:val="18"/>
-          <w:szCs w:val="22"/>
-          <w:lang w:eastAsia="ar-SA"/>
-        </w:rPr>
-        <w:t xml:space="preserve"> request every hour.</w:t>
+        <w:t xml:space="preserve"> Microservices developed are serving more than 1 million request every hour.</w:t>
       </w:r>
     </w:p>
     <w:p>
@@ -847,29 +825,77 @@
           <w:szCs w:val="22"/>
           <w:lang w:eastAsia="ar-SA"/>
         </w:rPr>
-        <w:t xml:space="preserve">Design and develop features, including infrastructure and testing, for Indeed’s main website, </w:t>
-      </w:r>
-      <w:hyperlink r:id="rId6" w:history="1">
-        <w:r>
-          <w:rPr>
-            <w:rStyle w:val="Hyperlink"/>
-            <w:rFonts w:ascii="Arial" w:hAnsi="Arial"/>
-            <w:sz w:val="18"/>
-            <w:szCs w:val="22"/>
-            <w:lang w:eastAsia="ar-SA"/>
-          </w:rPr>
-          <w:t>www.indeed.com</w:t>
-        </w:r>
-      </w:hyperlink>
-      <w:r>
-        <w:rPr>
-          <w:rFonts w:ascii="Arial" w:hAnsi="Arial"/>
-          <w:color w:val="000000"/>
-          <w:sz w:val="18"/>
-          <w:szCs w:val="22"/>
-          <w:lang w:eastAsia="ar-SA"/>
-        </w:rPr>
-        <w:t>.</w:t>
+        <w:t>Design</w:t>
+      </w:r>
+      <w:r>
+        <w:rPr>
+          <w:rFonts w:ascii="Arial" w:hAnsi="Arial"/>
+          <w:color w:val="000000"/>
+          <w:sz w:val="18"/>
+          <w:szCs w:val="22"/>
+          <w:lang w:eastAsia="ar-SA"/>
+        </w:rPr>
+        <w:t>ed</w:t>
+      </w:r>
+      <w:r>
+        <w:rPr>
+          <w:rFonts w:ascii="Arial" w:hAnsi="Arial"/>
+          <w:color w:val="000000"/>
+          <w:sz w:val="18"/>
+          <w:szCs w:val="22"/>
+          <w:lang w:eastAsia="ar-SA"/>
+        </w:rPr>
+        <w:t xml:space="preserve"> and develop</w:t>
+      </w:r>
+      <w:r>
+        <w:rPr>
+          <w:rFonts w:ascii="Arial" w:hAnsi="Arial"/>
+          <w:color w:val="000000"/>
+          <w:sz w:val="18"/>
+          <w:szCs w:val="22"/>
+          <w:lang w:eastAsia="ar-SA"/>
+        </w:rPr>
+        <w:t>ed</w:t>
+      </w:r>
+      <w:r>
+        <w:rPr>
+          <w:rFonts w:ascii="Arial" w:hAnsi="Arial"/>
+          <w:color w:val="000000"/>
+          <w:sz w:val="18"/>
+          <w:szCs w:val="22"/>
+          <w:lang w:eastAsia="ar-SA"/>
+        </w:rPr>
+        <w:t xml:space="preserve"> features</w:t>
+      </w:r>
+      <w:r>
+        <w:rPr>
+          <w:rFonts w:ascii="Arial" w:hAnsi="Arial"/>
+          <w:color w:val="000000"/>
+          <w:sz w:val="18"/>
+          <w:szCs w:val="22"/>
+          <w:lang w:eastAsia="ar-SA"/>
+        </w:rPr>
+        <w:t xml:space="preserve"> </w:t>
+      </w:r>
+      <w:r>
+        <w:rPr>
+          <w:rFonts w:ascii="Arial" w:hAnsi="Arial"/>
+          <w:color w:val="000000"/>
+          <w:sz w:val="18"/>
+          <w:szCs w:val="22"/>
+          <w:lang w:eastAsia="ar-SA"/>
+        </w:rPr>
+        <w:t>for Indeed’s main webs</w:t>
+      </w:r>
+      <w:r>
+        <w:rPr>
+          <w:rFonts w:ascii="Arial" w:hAnsi="Arial"/>
+          <w:color w:val="000000"/>
+          <w:sz w:val="18"/>
+          <w:szCs w:val="22"/>
+          <w:lang w:eastAsia="ar-SA"/>
+        </w:rPr>
+        <w:t>ite, resulting in 1% increase ad revenue.</w:t>
       </w:r>
     </w:p>
     <w:p>
@@ -899,7 +925,47 @@
           <w:szCs w:val="22"/>
           <w:lang w:eastAsia="ar-SA"/>
         </w:rPr>
-        <w:t xml:space="preserve">Design and develop features for the IOS Job Search app from Indeed. Reduced crash rate by </w:t>
+        <w:t>Design</w:t>
+      </w:r>
+      <w:r>
+        <w:rPr>
+          <w:rFonts w:ascii="Arial" w:hAnsi="Arial"/>
+          <w:color w:val="000000"/>
+          <w:sz w:val="18"/>
+          <w:szCs w:val="22"/>
+          <w:lang w:eastAsia="ar-SA"/>
+        </w:rPr>
+        <w:t>ed</w:t>
+      </w:r>
+      <w:r>
+        <w:rPr>
+          <w:rFonts w:ascii="Arial" w:hAnsi="Arial"/>
+          <w:color w:val="000000"/>
+          <w:sz w:val="18"/>
+          <w:szCs w:val="22"/>
+          <w:lang w:eastAsia="ar-SA"/>
+        </w:rPr>
+        <w:t xml:space="preserve"> and develop</w:t>
+      </w:r>
+      <w:r>
+        <w:rPr>
+          <w:rFonts w:ascii="Arial" w:hAnsi="Arial"/>
+          <w:color w:val="000000"/>
+          <w:sz w:val="18"/>
+          <w:szCs w:val="22"/>
+          <w:lang w:eastAsia="ar-SA"/>
+        </w:rPr>
+        <w:t>ed</w:t>
+      </w:r>
+      <w:r>
+        <w:rPr>
+          <w:rFonts w:ascii="Arial" w:hAnsi="Arial"/>
+          <w:color w:val="000000"/>
+          <w:sz w:val="18"/>
+          <w:szCs w:val="22"/>
+          <w:lang w:eastAsia="ar-SA"/>
+        </w:rPr>
+        <w:t xml:space="preserve"> features for the IOS Job Search app. Reduced crash rate by </w:t>
       </w:r>
       <w:r>
         <w:rPr>
@@ -959,27 +1025,7 @@
           <w:szCs w:val="22"/>
           <w:lang w:eastAsia="ar-SA"/>
         </w:rPr>
-        <w:t>Design and develop for now deprecate</w:t>
-      </w:r>
-      <w:r>
-        <w:rPr>
-          <w:rFonts w:ascii="Arial" w:hAnsi="Arial"/>
-          <w:color w:val="000000"/>
-          <w:sz w:val="18"/>
-          <w:szCs w:val="22"/>
-          <w:lang w:eastAsia="ar-SA"/>
-        </w:rPr>
-        <w:t>d</w:t>
-      </w:r>
-      <w:r>
-        <w:rPr>
-          <w:rFonts w:ascii="Arial" w:hAnsi="Arial"/>
-          <w:color w:val="000000"/>
-          <w:sz w:val="18"/>
-          <w:szCs w:val="22"/>
-          <w:lang w:eastAsia="ar-SA"/>
-        </w:rPr>
-        <w:t xml:space="preserve"> Indeed Crowd, a Django-based application that paid recruiters prizes for matching job seekers and employers.</w:t>
+        <w:t>Interviewer for more than 100 technical interviews as Indeed grew from 2000 people to more than 10000 people in four years.</w:t>
       </w:r>
     </w:p>
     <w:p>
@@ -1009,7 +1055,17 @@
           <w:szCs w:val="22"/>
           <w:lang w:eastAsia="ar-SA"/>
         </w:rPr>
-        <w:t>Interviewer for more than 100 technical interviews as Indeed grew from 2000 people to more than 10000 people in four years.</w:t>
+        <w:t>Led investigation as part of Site Reliability into a severe performance problem with an existing system. Led efforts to quantize the problem. Coordinated multiple teams. Made recommendations.</w:t>
+      </w:r>
+      <w:r>
+        <w:rPr>
+          <w:rFonts w:ascii="Arial" w:hAnsi="Arial"/>
+          <w:color w:val="000000"/>
+          <w:sz w:val="18"/>
+          <w:szCs w:val="22"/>
+          <w:lang w:eastAsia="ar-SA"/>
+        </w:rPr>
+        <w:t xml:space="preserve"> Set up reliability dashboards and SLOs.</w:t>
       </w:r>
     </w:p>
     <w:p>
@@ -3210,7 +3266,29 @@
           <w:szCs w:val="22"/>
           <w:lang w:eastAsia="ar-SA"/>
         </w:rPr>
-        <w:t>Claris Corporation (now FileMaker, Inc.)</w:t>
+        <w:t xml:space="preserve">Claris Corporation (now </w:t>
+      </w:r>
+      <w:r>
+        <w:rPr>
+          <w:rFonts w:ascii="Arial" w:hAnsi="Arial"/>
+          <w:b/>
+          <w:color w:val="000000"/>
+          <w:sz w:val="18"/>
+          <w:szCs w:val="22"/>
+          <w:lang w:eastAsia="ar-SA"/>
+        </w:rPr>
+        <w:t>Claris International, Inc</w:t>
+      </w:r>
+      <w:r>
+        <w:rPr>
+          <w:rFonts w:ascii="Arial" w:hAnsi="Arial"/>
+          <w:b/>
+          <w:color w:val="000000"/>
+          <w:sz w:val="18"/>
+          <w:szCs w:val="22"/>
+          <w:lang w:eastAsia="ar-SA"/>
+        </w:rPr>
+        <w:t>.)</w:t>
       </w:r>
       <w:r>
         <w:rPr>
@@ -3482,7 +3560,57 @@
           <w:szCs w:val="18"/>
           <w:lang w:eastAsia="ar-SA"/>
         </w:rPr>
-        <w:t>Graph QL, REST,</w:t>
+        <w:t xml:space="preserve">Graph QL, </w:t>
+      </w:r>
+      <w:r>
+        <w:rPr>
+          <w:rFonts w:ascii="Arial" w:hAnsi="Arial"/>
+          <w:color w:val="000000"/>
+          <w:sz w:val="18"/>
+          <w:szCs w:val="18"/>
+          <w:lang w:eastAsia="ar-SA"/>
+        </w:rPr>
+        <w:t xml:space="preserve">Apollo Federation, </w:t>
+      </w:r>
+      <w:r>
+        <w:rPr>
+          <w:rFonts w:ascii="Arial" w:hAnsi="Arial"/>
+          <w:color w:val="000000"/>
+          <w:sz w:val="18"/>
+          <w:szCs w:val="18"/>
+          <w:lang w:eastAsia="ar-SA"/>
+        </w:rPr>
+        <w:t>Kubernetes</w:t>
+      </w:r>
+      <w:r>
+        <w:rPr>
+          <w:rFonts w:ascii="Arial" w:hAnsi="Arial"/>
+          <w:color w:val="000000"/>
+          <w:sz w:val="18"/>
+          <w:szCs w:val="18"/>
+          <w:lang w:eastAsia="ar-SA"/>
+        </w:rPr>
+        <w:t xml:space="preserve">, </w:t>
+      </w:r>
+      <w:r>
+        <w:rPr>
+          <w:rFonts w:ascii="Arial" w:hAnsi="Arial"/>
+          <w:color w:val="000000"/>
+          <w:sz w:val="18"/>
+          <w:szCs w:val="18"/>
+          <w:lang w:eastAsia="ar-SA"/>
+        </w:rPr>
+        <w:t xml:space="preserve">Docker, Datadog, Datadog APM, Terraform, </w:t>
+      </w:r>
+      <w:r>
+        <w:rPr>
+          <w:rFonts w:ascii="Arial" w:hAnsi="Arial"/>
+          <w:color w:val="000000"/>
+          <w:sz w:val="18"/>
+          <w:szCs w:val="18"/>
+          <w:lang w:eastAsia="ar-SA"/>
+        </w:rPr>
+        <w:t>REST,</w:t>
       </w:r>
       <w:r>
         <w:rPr>

</xml_diff>